<commit_message>
[-] deleted string equivalently block
</commit_message>
<xml_diff>
--- a/Manuals/Ardublock.docx
+++ b/Manuals/Ardublock.docx
@@ -147,7 +147,7 @@
                 <wp:positionV relativeFrom="paragraph">
                   <wp:posOffset>55880</wp:posOffset>
                 </wp:positionV>
-                <wp:extent cx="1183005" cy="297180"/>
+                <wp:extent cx="1183640" cy="297815"/>
                 <wp:effectExtent l="0" t="19050" r="38100" b="47625"/>
                 <wp:wrapNone/>
                 <wp:docPr id="1" name="Стрелка вправо 50"/>
@@ -158,7 +158,7 @@
                       <wps:spPr>
                         <a:xfrm>
                           <a:off x="0" y="0"/>
-                          <a:ext cx="1182240" cy="296640"/>
+                          <a:ext cx="1182960" cy="297360"/>
                         </a:xfrm>
                         <a:prstGeom prst="rightArrow">
                           <a:avLst>
@@ -210,7 +210,7 @@
                   <v:h position="@3,0"/>
                 </v:handles>
               </v:shapetype>
-              <v:shape id="shape_0" ID="Стрелка вправо 50" fillcolor="#5b9bd5" stroked="t" style="position:absolute;margin-left:-9.3pt;margin-top:4.4pt;width:93.05pt;height:23.3pt" wp14:anchorId="09D22CA3" type="shapetype_13">
+              <v:shape id="shape_0" ID="Стрелка вправо 50" fillcolor="#5b9bd5" stroked="t" style="position:absolute;margin-left:-9.3pt;margin-top:4.4pt;width:93.1pt;height:23.35pt" wp14:anchorId="09D22CA3" type="shapetype_13">
                 <w10:wrap type="none"/>
                 <v:fill o:detectmouseclick="t" type="solid" color2="#a4642a"/>
                 <v:stroke color="#43729d" weight="12600" joinstyle="miter" endcap="flat"/>
@@ -229,7 +229,7 @@
                 <wp:positionV relativeFrom="paragraph">
                   <wp:posOffset>360680</wp:posOffset>
                 </wp:positionV>
-                <wp:extent cx="1344930" cy="554355"/>
+                <wp:extent cx="1345565" cy="554990"/>
                 <wp:effectExtent l="0" t="0" r="0" b="0"/>
                 <wp:wrapNone/>
                 <wp:docPr id="2" name="Надпись 51"/>
@@ -240,7 +240,7 @@
                       <wps:spPr>
                         <a:xfrm>
                           <a:off x="0" y="0"/>
-                          <a:ext cx="1344240" cy="553680"/>
+                          <a:ext cx="1344960" cy="554400"/>
                         </a:xfrm>
                         <a:prstGeom prst="rect">
                           <a:avLst/>
@@ -298,7 +298,7 @@
           </mc:Choice>
           <mc:Fallback>
             <w:pict>
-              <v:rect id="shape_0" ID="Надпись 51" stroked="f" style="position:absolute;margin-left:-16.05pt;margin-top:28.4pt;width:105.8pt;height:43.55pt;mso-position-horizontal-relative:margin" wp14:anchorId="1BBF368A">
+              <v:rect id="shape_0" ID="Надпись 51" stroked="f" style="position:absolute;margin-left:-16.05pt;margin-top:28.4pt;width:105.85pt;height:43.6pt;mso-position-horizontal-relative:margin" wp14:anchorId="1BBF368A">
                 <w10:wrap type="square"/>
                 <v:fill o:detectmouseclick="t" on="false"/>
                 <v:stroke color="#3465a4" joinstyle="round" endcap="flat"/>
@@ -347,7 +347,7 @@
                 <wp:positionV relativeFrom="paragraph">
                   <wp:posOffset>84455</wp:posOffset>
                 </wp:positionV>
-                <wp:extent cx="849630" cy="259080"/>
+                <wp:extent cx="850265" cy="259715"/>
                 <wp:effectExtent l="19050" t="19050" r="28575" b="47625"/>
                 <wp:wrapNone/>
                 <wp:docPr id="4" name="Стрелка влево 52"/>
@@ -358,7 +358,7 @@
                       <wps:spPr>
                         <a:xfrm>
                           <a:off x="0" y="0"/>
-                          <a:ext cx="848880" cy="258480"/>
+                          <a:ext cx="849600" cy="259200"/>
                         </a:xfrm>
                         <a:prstGeom prst="leftArrow">
                           <a:avLst>
@@ -410,7 +410,7 @@
                   <v:h position="@3,0"/>
                 </v:handles>
               </v:shapetype>
-              <v:shape id="shape_0" ID="Стрелка влево 52" fillcolor="#5b9bd5" stroked="t" style="position:absolute;margin-left:387.45pt;margin-top:6.65pt;width:66.8pt;height:20.3pt" wp14:anchorId="7B2E5599" type="shapetype_66">
+              <v:shape id="shape_0" ID="Стрелка влево 52" fillcolor="#5b9bd5" stroked="t" style="position:absolute;margin-left:387.45pt;margin-top:6.65pt;width:66.85pt;height:20.35pt" wp14:anchorId="7B2E5599" type="shapetype_66">
                 <w10:wrap type="none"/>
                 <v:fill o:detectmouseclick="t" type="solid" color2="#a4642a"/>
                 <v:stroke color="#43729d" weight="12600" joinstyle="miter" endcap="flat"/>
@@ -429,7 +429,7 @@
                 <wp:positionV relativeFrom="paragraph">
                   <wp:posOffset>379730</wp:posOffset>
                 </wp:positionV>
-                <wp:extent cx="849630" cy="259080"/>
+                <wp:extent cx="850265" cy="259715"/>
                 <wp:effectExtent l="19050" t="19050" r="28575" b="47625"/>
                 <wp:wrapNone/>
                 <wp:docPr id="5" name="Стрелка влево 53"/>
@@ -440,7 +440,7 @@
                       <wps:spPr>
                         <a:xfrm>
                           <a:off x="0" y="0"/>
-                          <a:ext cx="848880" cy="258480"/>
+                          <a:ext cx="849600" cy="259200"/>
                         </a:xfrm>
                         <a:prstGeom prst="leftArrow">
                           <a:avLst>
@@ -473,7 +473,7 @@
           </mc:Choice>
           <mc:Fallback>
             <w:pict>
-              <v:shape id="shape_0" ID="Стрелка влево 53" fillcolor="#5b9bd5" stroked="t" style="position:absolute;margin-left:387.45pt;margin-top:29.9pt;width:66.8pt;height:20.3pt" wp14:anchorId="22185185" type="shapetype_66">
+              <v:shape id="shape_0" ID="Стрелка влево 53" fillcolor="#5b9bd5" stroked="t" style="position:absolute;margin-left:387.45pt;margin-top:29.9pt;width:66.85pt;height:20.35pt" wp14:anchorId="22185185" type="shapetype_66">
                 <w10:wrap type="none"/>
                 <v:fill o:detectmouseclick="t" type="solid" color2="#a4642a"/>
                 <v:stroke color="#43729d" weight="12600" joinstyle="miter" endcap="flat"/>
@@ -492,7 +492,7 @@
                 <wp:positionV relativeFrom="paragraph">
                   <wp:posOffset>627380</wp:posOffset>
                 </wp:positionV>
-                <wp:extent cx="754380" cy="363855"/>
+                <wp:extent cx="755015" cy="364490"/>
                 <wp:effectExtent l="0" t="0" r="0" b="0"/>
                 <wp:wrapNone/>
                 <wp:docPr id="6" name="Надпись 54"/>
@@ -503,7 +503,7 @@
                       <wps:spPr>
                         <a:xfrm>
                           <a:off x="0" y="0"/>
-                          <a:ext cx="753840" cy="363240"/>
+                          <a:ext cx="754560" cy="363960"/>
                         </a:xfrm>
                         <a:prstGeom prst="rect">
                           <a:avLst/>
@@ -560,7 +560,7 @@
           </mc:Choice>
           <mc:Fallback>
             <w:pict>
-              <v:rect id="shape_0" ID="Надпись 54" stroked="f" style="position:absolute;margin-left:390.45pt;margin-top:49.4pt;width:59.3pt;height:28.55pt;mso-position-horizontal-relative:margin" wp14:anchorId="594EC171">
+              <v:rect id="shape_0" ID="Надпись 54" stroked="f" style="position:absolute;margin-left:390.45pt;margin-top:49.4pt;width:59.35pt;height:28.6pt;mso-position-horizontal-relative:margin" wp14:anchorId="594EC171">
                 <w10:wrap type="square"/>
                 <v:fill o:detectmouseclick="t" on="false"/>
                 <v:stroke color="#3465a4" joinstyle="round" endcap="flat"/>
@@ -860,7 +860,7 @@
                   </pic:nvPicPr>
                   <pic:blipFill>
                     <a:blip r:embed="rId4"/>
-                    <a:srcRect l="20281" t="16913" r="59148" b="69842"/>
+                    <a:srcRect l="20285" t="16913" r="59155" b="69852"/>
                     <a:stretch>
                       <a:fillRect/>
                     </a:stretch>
@@ -1511,7 +1511,11 @@
         </w:rPr>
       </w:pPr>
       <w:r>
-        <w:rPr/>
+        <w:rPr>
+          <w:b/>
+          <w:sz w:val="28"/>
+          <w:szCs w:val="28"/>
+        </w:rPr>
       </w:r>
       <w:r>
         <w:br w:type="page"/>
@@ -2248,8 +2252,9 @@
         <w:rPr>
           <w:b/>
           <w:bCs/>
-        </w:rPr>
-        <w:t>Миллисекунды</w:t>
+          <w:color w:val="FF3333"/>
+        </w:rPr>
+        <w:t>Таймер</w:t>
       </w:r>
       <w:r>
         <w:rPr/>
@@ -2468,11 +2473,13 @@
           </wp:inline>
         </w:drawing>
       </w:r>
-    </w:p>
-    <w:p>
-      <w:pPr>
-        <w:pStyle w:val="Normal"/>
-        <w:ind w:firstLine="708"/>
+      <w:r>
+        <w:br w:type="page"/>
+      </w:r>
+    </w:p>
+    <w:p>
+      <w:pPr>
+        <w:pStyle w:val="Normal"/>
         <w:rPr/>
       </w:pPr>
       <w:r>
@@ -2482,6 +2489,7 @@
           <w:sz w:val="28"/>
           <w:szCs w:val="28"/>
         </w:rPr>
+        <w:tab/>
         <w:t xml:space="preserve">Порты. </w:t>
       </w:r>
       <w:r>
@@ -2529,7 +2537,19 @@
         <w:rPr>
           <w:color w:val="000000"/>
         </w:rPr>
-        <w:t xml:space="preserve"> служат для задания соответственно логического и целочисленного значения на устройстве. </w:t>
+        <w:t xml:space="preserve"> служат для задания соответственно логического и целочисленного значения на устройстве, </w:t>
+      </w:r>
+      <w:r>
+        <w:rPr>
+          <w:color w:val="000000"/>
+        </w:rPr>
+        <w:t>подключенном к указанному пину</w:t>
+      </w:r>
+      <w:r>
+        <w:rPr>
+          <w:color w:val="000000"/>
+        </w:rPr>
+        <w:t xml:space="preserve">. </w:t>
       </w:r>
     </w:p>
     <w:p>
@@ -3178,21 +3198,57 @@
         <w:rPr>
           <w:color w:val="000000"/>
         </w:rPr>
-        <w:t xml:space="preserve"> с двумя и тремя входами позволяют генерировать звуковые волны определенной частоты. Блок с двумя входами будет работать, пока не встретится блок </w:t>
-      </w:r>
-      <w:r>
-        <w:rPr>
-          <w:b/>
-          <w:bCs/>
+        <w:t xml:space="preserve"> с двумя и тремя входами позволяют </w:t>
+      </w:r>
+      <w:r>
+        <w:rPr>
           <w:color w:val="000000"/>
         </w:rPr>
+        <w:t>манипулировать подключенным генератором звуковых частот</w:t>
+      </w:r>
+      <w:r>
+        <w:rPr>
+          <w:color w:val="000000"/>
+        </w:rPr>
+        <w:t xml:space="preserve">. Блок с двумя входами будет </w:t>
+      </w:r>
+      <w:r>
+        <w:rPr>
+          <w:color w:val="000000"/>
+        </w:rPr>
+        <w:t>передавать значение частоты звука на устройство</w:t>
+      </w:r>
+      <w:r>
+        <w:rPr>
+          <w:color w:val="000000"/>
+        </w:rPr>
+        <w:t xml:space="preserve">, пока не встретится блок </w:t>
+      </w:r>
+      <w:r>
+        <w:rPr>
+          <w:b/>
+          <w:bCs/>
+          <w:color w:val="000000"/>
+        </w:rPr>
         <w:t>Стоп звук</w:t>
       </w:r>
       <w:r>
         <w:rPr>
           <w:color w:val="000000"/>
         </w:rPr>
-        <w:t xml:space="preserve">. Блок с тремя входами будет работать указанное количество времени (третий вход «миллисекунд»), но также завершит работу, если встретится блок </w:t>
+        <w:t xml:space="preserve">. Блок с тремя входами будет </w:t>
+      </w:r>
+      <w:r>
+        <w:rPr>
+          <w:color w:val="000000"/>
+        </w:rPr>
+        <w:t>передавать значение</w:t>
+      </w:r>
+      <w:r>
+        <w:rPr>
+          <w:color w:val="000000"/>
+        </w:rPr>
+        <w:t xml:space="preserve"> указанное количество времени (третий вход «миллисекунд»), но также завершит работу, если встретится блок </w:t>
       </w:r>
       <w:r>
         <w:rPr>
@@ -3256,6 +3312,9 @@
           </wp:inline>
         </w:drawing>
       </w:r>
+      <w:r>
+        <w:br w:type="page"/>
+      </w:r>
     </w:p>
     <w:p>
       <w:pPr>
@@ -3318,7 +3377,18 @@
       </w:r>
       <w:r>
         <w:rPr/>
-        <w:t xml:space="preserve">. Первый вернет значение ИСТИНА только, если оба логических выражения на его входах вернут значение ИСТИНА. Второй блок вернет значение ИСТИНА в случае, если хотя бы одно из логических выражений на его входах возвращает значение ИСТИНА. Также в данном наборе есть блок </w:t>
+        <w:t xml:space="preserve">. Первый вернет значение ИСТИНА только, если оба логических выражения на его входах вернут значение ИСТИНА. Второй блок вернет значение ИСТИНА в случае, если хотя бы одно из логических выражений на его входах возвращает значение ИСТИНА. </w:t>
+      </w:r>
+    </w:p>
+    <w:p>
+      <w:pPr>
+        <w:pStyle w:val="Normal"/>
+        <w:ind w:firstLine="708"/>
+        <w:rPr/>
+      </w:pPr>
+      <w:r>
+        <w:rPr/>
+        <w:t xml:space="preserve">Также в данном наборе есть блок </w:t>
       </w:r>
       <w:r>
         <w:rPr>
@@ -4883,7 +4953,7 @@
                   </pic:nvPicPr>
                   <pic:blipFill>
                     <a:blip r:embed="rId49"/>
-                    <a:srcRect l="16262" t="15884" r="63248" b="47055"/>
+                    <a:srcRect l="16262" t="15884" r="63256" b="47060"/>
                     <a:stretch>
                       <a:fillRect/>
                     </a:stretch>
@@ -5129,7 +5199,7 @@
                   </pic:nvPicPr>
                   <pic:blipFill>
                     <a:blip r:embed="rId52"/>
-                    <a:srcRect l="16424" t="30634" r="63001" b="43072"/>
+                    <a:srcRect l="16424" t="30639" r="63008" b="43077"/>
                     <a:stretch>
                       <a:fillRect/>
                     </a:stretch>
@@ -5354,7 +5424,7 @@
                   </pic:nvPicPr>
                   <pic:blipFill>
                     <a:blip r:embed="rId54"/>
-                    <a:srcRect l="16915" t="53078" r="63569" b="24507"/>
+                    <a:srcRect l="16915" t="53088" r="63573" b="24507"/>
                     <a:stretch>
                       <a:fillRect/>
                     </a:stretch>
@@ -5561,7 +5631,7 @@
                   </pic:nvPicPr>
                   <pic:blipFill>
                     <a:blip r:embed="rId56"/>
-                    <a:srcRect l="18827" t="22632" r="25246" b="53660"/>
+                    <a:srcRect l="18827" t="22642" r="25246" b="53665"/>
                     <a:stretch>
                       <a:fillRect/>
                     </a:stretch>

</xml_diff>